<commit_message>
Adding protocol flow diagram in doc file
</commit_message>
<xml_diff>
--- a/Secret Sharing based Continuous Authentication Algorithm.docx
+++ b/Secret Sharing based Continuous Authentication Algorithm.docx
@@ -58,19 +58,13 @@
         <w:t>.. + ak*x^k</w:t>
       </w:r>
       <w:r>
-        <w:t xml:space="preserve"> and r</w:t>
-      </w:r>
-      <w:r>
-        <w:t>eturn array a = [a0, a</w:t>
+        <w:t xml:space="preserve"> and return array a = [a0, a</w:t>
       </w:r>
       <w:r>
         <w:t>1, …</w:t>
       </w:r>
       <w:r>
-        <w:t>, ak</w:t>
-      </w:r>
-      <w:r>
-        <w:t>] such that:</w:t>
+        <w:t>, ak] such that:</w:t>
       </w:r>
     </w:p>
     <w:p>
@@ -363,10 +357,7 @@
         </w:numPr>
       </w:pPr>
       <w:r>
-        <w:t xml:space="preserve">mac = </w:t>
-      </w:r>
-      <w:r>
-        <w:t>HMAC</w:t>
+        <w:t>mac = HMAC</w:t>
       </w:r>
       <w:r>
         <w:rPr>
@@ -459,22 +450,7 @@
         </w:numPr>
       </w:pPr>
       <w:r>
-        <w:t xml:space="preserve">Share authenticator = </w:t>
-      </w:r>
-      <w:r>
-        <w:t>hash (</w:t>
-      </w:r>
-      <w:r>
-        <w:t xml:space="preserve">received </w:t>
-      </w:r>
-      <w:r>
-        <w:t xml:space="preserve">share – secret – </w:t>
-      </w:r>
-      <w:r>
-        <w:t xml:space="preserve">received </w:t>
-      </w:r>
-      <w:r>
-        <w:t>time flag)</w:t>
+        <w:t>Share authenticator = hash (received share – secret – received time flag)</w:t>
       </w:r>
     </w:p>
     <w:p>
@@ -537,6 +513,7 @@
         </w:numPr>
       </w:pPr>
       <w:r>
+        <w:lastRenderedPageBreak/>
         <w:t>Share is not authentic</w:t>
       </w:r>
     </w:p>
@@ -596,10 +573,7 @@
         </w:numPr>
       </w:pPr>
       <w:r>
-        <w:t>During session, for every authentication period</w:t>
-      </w:r>
-      <w:r>
-        <w:t>:</w:t>
+        <w:t>During session, for every authentication period:</w:t>
       </w:r>
     </w:p>
     <w:p>
@@ -662,13 +636,7 @@
         <w:t xml:space="preserve"> = </w:t>
       </w:r>
       <w:r>
-        <w:t>Share Generator (</w:t>
-      </w:r>
-      <w:r>
-        <w:t>secret, a, x, time flag</w:t>
-      </w:r>
-      <w:r>
-        <w:t>)</w:t>
+        <w:t>Share Generator (secret, a, x, time flag)</w:t>
       </w:r>
     </w:p>
     <w:p>
@@ -722,10 +690,7 @@
         </w:numPr>
       </w:pPr>
       <w:r>
-        <w:t xml:space="preserve">Send message: </w:t>
-      </w:r>
-      <w:r>
-        <w:t>{client id, server id, message, share, timestamp, time flag, share authenticator, mac}</w:t>
+        <w:t>Send message: {client id, server id, message, share, timestamp, time flag, share authenticator, mac}</w:t>
       </w:r>
     </w:p>
     <w:p>
@@ -737,10 +702,7 @@
         </w:numPr>
       </w:pPr>
       <w:r>
-        <w:t>I</w:t>
-      </w:r>
-      <w:r>
-        <w:t>ncrement time flag by 1</w:t>
+        <w:t>Increment time flag by 1</w:t>
       </w:r>
     </w:p>
     <w:p>
@@ -770,10 +732,7 @@
         </w:numPr>
       </w:pPr>
       <w:r>
-        <w:t xml:space="preserve">Receive message: </w:t>
-      </w:r>
-      <w:r>
-        <w:t>{client id, server id, message, share, timestamp, time flag, share authenticator, mac}</w:t>
+        <w:t>Receive message: {client id, server id, message, share, timestamp, time flag, share authenticator, mac}</w:t>
       </w:r>
     </w:p>
     <w:p>
@@ -908,10 +867,7 @@
         </w:numPr>
       </w:pPr>
       <w:r>
-        <w:t xml:space="preserve">Send </w:t>
-      </w:r>
-      <w:r>
-        <w:t>{Authentication Result, Backoff Period} to client</w:t>
+        <w:t>Send {Authentication Result, Backoff Period} to client</w:t>
       </w:r>
     </w:p>
     <w:p>
@@ -968,8 +924,68 @@
     <w:p>
       <w:pPr>
         <w:pStyle w:val="ListParagraph"/>
-        <w:ind w:left="1440"/>
-      </w:pPr>
+        <w:ind w:left="0"/>
+      </w:pPr>
+    </w:p>
+    <w:p>
+      <w:pPr>
+        <w:pStyle w:val="ListParagraph"/>
+        <w:ind w:left="0"/>
+      </w:pPr>
+      <w:r>
+        <w:rPr>
+          <w:noProof/>
+        </w:rPr>
+        <w:lastRenderedPageBreak/>
+        <w:drawing>
+          <wp:inline distT="0" distB="0" distL="0" distR="0" wp14:anchorId="5D8D85E7" wp14:editId="4878F708">
+            <wp:extent cx="5731510" cy="6365875"/>
+            <wp:effectExtent l="0" t="0" r="0" b="0"/>
+            <wp:docPr id="1" name="Picture 1" descr="Diagram&#10;&#10;Description automatically generated"/>
+            <wp:cNvGraphicFramePr>
+              <a:graphicFrameLocks xmlns:a="http://schemas.openxmlformats.org/drawingml/2006/main" noChangeAspect="1"/>
+            </wp:cNvGraphicFramePr>
+            <a:graphic xmlns:a="http://schemas.openxmlformats.org/drawingml/2006/main">
+              <a:graphicData uri="http://schemas.openxmlformats.org/drawingml/2006/picture">
+                <pic:pic xmlns:pic="http://schemas.openxmlformats.org/drawingml/2006/picture">
+                  <pic:nvPicPr>
+                    <pic:cNvPr id="1" name="Picture 1" descr="Diagram&#10;&#10;Description automatically generated"/>
+                    <pic:cNvPicPr>
+                      <a:picLocks noChangeAspect="1" noChangeArrowheads="1"/>
+                    </pic:cNvPicPr>
+                  </pic:nvPicPr>
+                  <pic:blipFill>
+                    <a:blip r:embed="rId5">
+                      <a:extLst>
+                        <a:ext uri="{28A0092B-C50C-407E-A947-70E740481C1C}">
+                          <a14:useLocalDpi xmlns:a14="http://schemas.microsoft.com/office/drawing/2010/main" val="0"/>
+                        </a:ext>
+                      </a:extLst>
+                    </a:blip>
+                    <a:srcRect/>
+                    <a:stretch>
+                      <a:fillRect/>
+                    </a:stretch>
+                  </pic:blipFill>
+                  <pic:spPr bwMode="auto">
+                    <a:xfrm>
+                      <a:off x="0" y="0"/>
+                      <a:ext cx="5731510" cy="6365875"/>
+                    </a:xfrm>
+                    <a:prstGeom prst="rect">
+                      <a:avLst/>
+                    </a:prstGeom>
+                    <a:noFill/>
+                    <a:ln>
+                      <a:noFill/>
+                    </a:ln>
+                  </pic:spPr>
+                </pic:pic>
+              </a:graphicData>
+            </a:graphic>
+          </wp:inline>
+        </w:drawing>
+      </w:r>
     </w:p>
     <w:sectPr>
       <w:pgSz w:w="11906" w:h="16838"/>

</xml_diff>